<commit_message>
Perbaiki Proposal Dan Tampah Laporan Proyek 1
</commit_message>
<xml_diff>
--- a/Kelompok/Proyek 1/Proposal Proyek 1.docx
+++ b/Kelompok/Proyek 1/Proposal Proyek 1.docx
@@ -2704,7 +2704,19 @@
           <w:sz w:val="28"/>
           <w:lang w:val="en-US"/>
         </w:rPr>
-        <w:t xml:space="preserve">ANALISIS APLIKASI PENGADAAN BARANG </w:t>
+        <w:t>ANALISIS FITUR COSTUM</w:t>
+      </w:r>
+      <w:bookmarkStart w:id="1" w:name="_GoBack"/>
+      <w:bookmarkEnd w:id="1"/>
+      <w:r>
+        <w:rPr>
+          <w:rFonts w:ascii="Times New Roman" w:hAnsi="Times New Roman" w:cs="Times New Roman"/>
+          <w:b/>
+          <w:noProof/>
+          <w:sz w:val="28"/>
+          <w:lang w:val="en-US"/>
+        </w:rPr>
+        <w:t xml:space="preserve">ER ADMINISTRASI </w:t>
       </w:r>
     </w:p>
     <w:p>
@@ -2727,7 +2739,7 @@
           <w:sz w:val="28"/>
           <w:lang w:val="en-US"/>
         </w:rPr>
-        <w:t>BERBASIS WEB</w:t>
+        <w:t>PADA APLIKASI ANTRIAN BERBASIS WEB</w:t>
       </w:r>
     </w:p>
     <w:p>
@@ -5673,6 +5685,14 @@
           <w:rFonts w:ascii="Times New Roman" w:hAnsi="Times New Roman" w:cs="Times New Roman"/>
           <w:sz w:val="24"/>
           <w:szCs w:val="24"/>
+        </w:rPr>
+        <w:t xml:space="preserve">data </w:t>
+      </w:r>
+      <w:r>
+        <w:rPr>
+          <w:rFonts w:ascii="Times New Roman" w:hAnsi="Times New Roman" w:cs="Times New Roman"/>
+          <w:sz w:val="24"/>
+          <w:szCs w:val="24"/>
           <w:lang w:val="en-US"/>
         </w:rPr>
         <w:t xml:space="preserve">costumer </w:t>
@@ -5786,6 +5806,135 @@
         </w:rPr>
         <w:t xml:space="preserve"> bank</w:t>
       </w:r>
+    </w:p>
+    <w:p>
+      <w:pPr>
+        <w:pStyle w:val="ListParagraph"/>
+        <w:numPr>
+          <w:ilvl w:val="0"/>
+          <w:numId w:val="1"/>
+        </w:numPr>
+        <w:spacing w:line="240" w:lineRule="auto"/>
+        <w:ind w:left="1134"/>
+        <w:jc w:val="both"/>
+        <w:rPr>
+          <w:rFonts w:ascii="Times New Roman" w:hAnsi="Times New Roman" w:cs="Times New Roman"/>
+          <w:sz w:val="24"/>
+          <w:szCs w:val="24"/>
+          <w:lang w:val="en-US"/>
+        </w:rPr>
+      </w:pPr>
+      <w:proofErr w:type="spellStart"/>
+      <w:r>
+        <w:rPr>
+          <w:rFonts w:ascii="Times New Roman" w:hAnsi="Times New Roman" w:cs="Times New Roman"/>
+          <w:sz w:val="24"/>
+          <w:szCs w:val="24"/>
+          <w:lang w:val="en-US"/>
+        </w:rPr>
+        <w:t>Menganalisis</w:t>
+      </w:r>
+      <w:proofErr w:type="spellEnd"/>
+      <w:r>
+        <w:rPr>
+          <w:rFonts w:ascii="Times New Roman" w:hAnsi="Times New Roman" w:cs="Times New Roman"/>
+          <w:sz w:val="24"/>
+          <w:szCs w:val="24"/>
+          <w:lang w:val="en-US"/>
+        </w:rPr>
+        <w:t xml:space="preserve"> s</w:t>
+      </w:r>
+      <w:r>
+        <w:rPr>
+          <w:rFonts w:ascii="Times New Roman" w:hAnsi="Times New Roman" w:cs="Times New Roman"/>
+          <w:sz w:val="24"/>
+          <w:szCs w:val="24"/>
+        </w:rPr>
+        <w:t>i</w:t>
+      </w:r>
+      <w:r>
+        <w:rPr>
+          <w:rFonts w:ascii="Times New Roman" w:hAnsi="Times New Roman" w:cs="Times New Roman"/>
+          <w:sz w:val="24"/>
+          <w:szCs w:val="24"/>
+          <w:lang w:val="en-US"/>
+        </w:rPr>
+        <w:t>stem</w:t>
+      </w:r>
+      <w:r>
+        <w:rPr>
+          <w:rFonts w:ascii="Times New Roman" w:hAnsi="Times New Roman" w:cs="Times New Roman"/>
+          <w:sz w:val="24"/>
+          <w:szCs w:val="24"/>
+        </w:rPr>
+        <w:t xml:space="preserve"> loket administrasi yang berjalan pada aplikasi antrian bank </w:t>
+      </w:r>
+    </w:p>
+    <w:p>
+      <w:pPr>
+        <w:pStyle w:val="ListParagraph"/>
+        <w:numPr>
+          <w:ilvl w:val="0"/>
+          <w:numId w:val="1"/>
+        </w:numPr>
+        <w:spacing w:line="240" w:lineRule="auto"/>
+        <w:ind w:left="1134"/>
+        <w:jc w:val="both"/>
+        <w:rPr>
+          <w:rFonts w:ascii="Times New Roman" w:hAnsi="Times New Roman" w:cs="Times New Roman"/>
+          <w:sz w:val="24"/>
+          <w:szCs w:val="24"/>
+          <w:lang w:val="en-US"/>
+        </w:rPr>
+      </w:pPr>
+      <w:r>
+        <w:rPr>
+          <w:rFonts w:ascii="Times New Roman" w:hAnsi="Times New Roman" w:cs="Times New Roman"/>
+          <w:sz w:val="24"/>
+          <w:szCs w:val="24"/>
+        </w:rPr>
+        <w:t>Menganalisis manajemen akun</w:t>
+      </w:r>
+    </w:p>
+    <w:p>
+      <w:pPr>
+        <w:pStyle w:val="ListParagraph"/>
+        <w:numPr>
+          <w:ilvl w:val="0"/>
+          <w:numId w:val="1"/>
+        </w:numPr>
+        <w:spacing w:line="240" w:lineRule="auto"/>
+        <w:ind w:left="1134"/>
+        <w:jc w:val="both"/>
+        <w:rPr>
+          <w:rFonts w:ascii="Times New Roman" w:hAnsi="Times New Roman" w:cs="Times New Roman"/>
+          <w:sz w:val="24"/>
+          <w:szCs w:val="24"/>
+          <w:lang w:val="en-US"/>
+        </w:rPr>
+      </w:pPr>
+      <w:r>
+        <w:rPr>
+          <w:rFonts w:ascii="Times New Roman" w:hAnsi="Times New Roman" w:cs="Times New Roman"/>
+          <w:sz w:val="24"/>
+          <w:szCs w:val="24"/>
+        </w:rPr>
+        <w:t>Menganalisis manajemen menu</w:t>
+      </w:r>
+    </w:p>
+    <w:p>
+      <w:pPr>
+        <w:pStyle w:val="ListParagraph"/>
+        <w:spacing w:line="240" w:lineRule="auto"/>
+        <w:ind w:left="1134"/>
+        <w:jc w:val="both"/>
+        <w:rPr>
+          <w:rFonts w:ascii="Times New Roman" w:hAnsi="Times New Roman" w:cs="Times New Roman"/>
+          <w:sz w:val="24"/>
+          <w:szCs w:val="24"/>
+          <w:lang w:val="en-US"/>
+        </w:rPr>
+      </w:pPr>
     </w:p>
     <w:p>
       <w:pPr>
@@ -6097,8 +6246,6 @@
           <w:szCs w:val="24"/>
         </w:rPr>
       </w:pPr>
-      <w:bookmarkStart w:id="1" w:name="_GoBack"/>
-      <w:bookmarkEnd w:id="1"/>
     </w:p>
     <w:p>
       <w:pPr>
@@ -6123,7 +6270,6 @@
           <w:color w:val="000000" w:themeColor="text1"/>
           <w:lang w:val="en-US"/>
         </w:rPr>
-        <w:lastRenderedPageBreak/>
         <w:t>Kajian</w:t>
       </w:r>
       <w:proofErr w:type="spellEnd"/>
@@ -8394,7 +8540,6 @@
           <w:szCs w:val="24"/>
           <w:lang w:val="en-US"/>
         </w:rPr>
-        <w:lastRenderedPageBreak/>
         <w:t>OOP</w:t>
       </w:r>
     </w:p>
@@ -11663,7 +11808,6 @@
           <w:szCs w:val="24"/>
           <w:lang w:val="en-US"/>
         </w:rPr>
-        <w:lastRenderedPageBreak/>
         <w:t>PHP</w:t>
       </w:r>
     </w:p>
@@ -13859,6 +14003,7 @@
           <w:szCs w:val="24"/>
           <w:lang w:val="en-US"/>
         </w:rPr>
+        <w:lastRenderedPageBreak/>
         <w:t>Merupakan</w:t>
       </w:r>
       <w:proofErr w:type="spellEnd"/>
@@ -14156,7 +14301,6 @@
           <w:szCs w:val="24"/>
           <w:lang w:val="en-US"/>
         </w:rPr>
-        <w:lastRenderedPageBreak/>
         <w:t>ARRAY</w:t>
       </w:r>
     </w:p>
@@ -16786,7 +16930,6 @@
           <w:szCs w:val="24"/>
           <w:lang w:val="en-US"/>
         </w:rPr>
-        <w:lastRenderedPageBreak/>
         <w:t>DATATABLE</w:t>
       </w:r>
     </w:p>
@@ -24194,7 +24337,6 @@
           <w:sz w:val="28"/>
           <w:szCs w:val="28"/>
         </w:rPr>
-        <w:lastRenderedPageBreak/>
         <w:t>DAFTAR PUSTAKA</w:t>
       </w:r>
     </w:p>

</xml_diff>